<commit_message>
ADD: tit and TR
</commit_message>
<xml_diff>
--- a/doc/RPZ/TZ.docx
+++ b/doc/RPZ/TZ.docx
@@ -259,25 +259,7 @@
           <w:sz w:val="16"/>
           <w:szCs w:val="16"/>
         </w:rPr>
-        <w:t>(</w:t>
-      </w:r>
-      <w:proofErr w:type="spellStart"/>
-      <w:r>
-        <w:rPr>
-          <w:rFonts w:eastAsia="Calibri"/>
-          <w:sz w:val="16"/>
-          <w:szCs w:val="16"/>
-        </w:rPr>
-        <w:t>И.О.Фамилия</w:t>
-      </w:r>
-      <w:proofErr w:type="spellEnd"/>
-      <w:r>
-        <w:rPr>
-          <w:rFonts w:eastAsia="Calibri"/>
-          <w:sz w:val="16"/>
-          <w:szCs w:val="16"/>
-        </w:rPr>
-        <w:t>)</w:t>
+        <w:t>(И.О.Фамилия)</w:t>
       </w:r>
     </w:p>
     <w:p>
@@ -287,19 +269,11 @@
           <w:rFonts w:eastAsia="Calibri"/>
         </w:rPr>
       </w:pPr>
-      <w:proofErr w:type="gramStart"/>
-      <w:r>
-        <w:rPr>
-          <w:rFonts w:eastAsia="Calibri"/>
-        </w:rPr>
-        <w:t>« _</w:t>
-      </w:r>
-      <w:proofErr w:type="gramEnd"/>
-      <w:r>
-        <w:rPr>
-          <w:rFonts w:eastAsia="Calibri"/>
-        </w:rPr>
-        <w:t>____ » ____________ 20 ____ г.</w:t>
+      <w:r>
+        <w:rPr>
+          <w:rFonts w:eastAsia="Calibri"/>
+        </w:rPr>
+        <w:t>« _____ » ____________ 20 ____ г.</w:t>
       </w:r>
     </w:p>
     <w:p>
@@ -421,14 +395,7 @@
           <w:rFonts w:eastAsia="Calibri"/>
           <w:u w:val="single"/>
         </w:rPr>
-        <w:t>Компьютерные сети</w:t>
-      </w:r>
-      <w:r>
-        <w:rPr>
-          <w:rFonts w:eastAsia="Calibri"/>
-          <w:u w:val="single"/>
-        </w:rPr>
-        <w:tab/>
+        <w:t>Операционные системы</w:t>
       </w:r>
       <w:r>
         <w:rPr>
@@ -645,14 +612,22 @@
           <w:rFonts w:eastAsia="Calibri"/>
           <w:u w:val="single"/>
         </w:rPr>
-        <w:t xml:space="preserve">    Серверное приложение для сбора статистики использования периферии АРМ</w:t>
-      </w:r>
-      <w:r>
-        <w:rPr>
-          <w:rFonts w:eastAsia="Calibri"/>
-          <w:u w:val="single"/>
-        </w:rPr>
-        <w:tab/>
+        <w:t xml:space="preserve">    </w:t>
+      </w:r>
+      <w:r>
+        <w:rPr>
+          <w:rFonts w:eastAsia="Calibri"/>
+          <w:u w:val="single"/>
+        </w:rPr>
+        <w:t xml:space="preserve">Мониторинг приоритетов, времени выполнения и простоя процессов на ОС </w:t>
+      </w:r>
+      <w:r>
+        <w:rPr>
+          <w:rFonts w:eastAsia="Calibri"/>
+          <w:u w:val="single"/>
+          <w:lang w:val="en-US"/>
+        </w:rPr>
+        <w:t>Linux</w:t>
       </w:r>
     </w:p>
     <w:p>
@@ -811,14 +786,7 @@
         <w:rPr>
           <w:rFonts w:eastAsia="Calibri"/>
         </w:rPr>
-        <w:t xml:space="preserve">Источник тематики (кафедра, предприятие, </w:t>
-      </w:r>
-      <w:proofErr w:type="gramStart"/>
-      <w:r>
-        <w:rPr>
-          <w:rFonts w:eastAsia="Calibri"/>
-        </w:rPr>
-        <w:t xml:space="preserve">НИР) </w:t>
+        <w:t xml:space="preserve">Источник тематики (кафедра, предприятие, НИР) </w:t>
       </w:r>
       <w:r>
         <w:rPr>
@@ -834,7 +802,6 @@
         </w:rPr>
         <w:tab/>
       </w:r>
-      <w:proofErr w:type="gramEnd"/>
       <w:r>
         <w:rPr>
           <w:rFonts w:eastAsia="Calibri"/>
@@ -913,185 +880,106 @@
         <w:rPr>
           <w:rFonts w:eastAsia="Calibri"/>
         </w:rPr>
-        <w:t xml:space="preserve">График выполнения </w:t>
-      </w:r>
-      <w:proofErr w:type="gramStart"/>
-      <w:r>
-        <w:rPr>
-          <w:rFonts w:eastAsia="Calibri"/>
-        </w:rPr>
-        <w:t xml:space="preserve">проекта:  </w:t>
+        <w:t xml:space="preserve">График выполнения проекта:  </w:t>
       </w:r>
       <w:r>
         <w:rPr>
           <w:rFonts w:eastAsia="Calibri"/>
           <w:lang w:bidi="ru-RU"/>
         </w:rPr>
-        <w:t>25</w:t>
-      </w:r>
-      <w:proofErr w:type="gramEnd"/>
-      <w:r>
-        <w:rPr>
-          <w:rFonts w:eastAsia="Calibri"/>
+        <w:t xml:space="preserve">25% к </w:t>
+      </w:r>
+      <w:r>
+        <w:rPr>
+          <w:rFonts w:eastAsia="Calibri"/>
+          <w:u w:val="single"/>
           <w:lang w:bidi="ru-RU"/>
         </w:rPr>
-        <w:t xml:space="preserve">% к </w:t>
-      </w:r>
-      <w:r>
-        <w:rPr>
-          <w:rFonts w:eastAsia="Calibri"/>
-          <w:u w:val="single"/>
+        <w:t xml:space="preserve"> 4 </w:t>
+      </w:r>
+      <w:r>
+        <w:rPr>
+          <w:rFonts w:eastAsia="Calibri"/>
           <w:lang w:bidi="ru-RU"/>
         </w:rPr>
-        <w:t xml:space="preserve"> 4 </w:t>
-      </w:r>
-      <w:r>
-        <w:rPr>
-          <w:rFonts w:eastAsia="Calibri"/>
+        <w:t xml:space="preserve"> нед., 50% к </w:t>
+      </w:r>
+      <w:r>
+        <w:rPr>
+          <w:rFonts w:eastAsia="Calibri"/>
+          <w:u w:val="single"/>
           <w:lang w:bidi="ru-RU"/>
         </w:rPr>
+        <w:t xml:space="preserve"> 7 </w:t>
+      </w:r>
+      <w:r>
+        <w:rPr>
+          <w:rFonts w:eastAsia="Calibri"/>
+          <w:lang w:bidi="ru-RU"/>
+        </w:rPr>
+        <w:t xml:space="preserve"> нед., 75% к </w:t>
+      </w:r>
+      <w:r>
+        <w:rPr>
+          <w:rFonts w:eastAsia="Calibri"/>
+          <w:u w:val="single"/>
+          <w:lang w:bidi="ru-RU"/>
+        </w:rPr>
         <w:t xml:space="preserve"> </w:t>
       </w:r>
-      <w:proofErr w:type="spellStart"/>
-      <w:r>
-        <w:rPr>
-          <w:rFonts w:eastAsia="Calibri"/>
+      <w:r>
+        <w:rPr>
+          <w:rFonts w:eastAsia="Calibri"/>
+          <w:u w:val="single"/>
           <w:lang w:bidi="ru-RU"/>
         </w:rPr>
-        <w:t>нед</w:t>
-      </w:r>
-      <w:proofErr w:type="spellEnd"/>
-      <w:r>
-        <w:rPr>
-          <w:rFonts w:eastAsia="Calibri"/>
+        <w:t>11</w:t>
+      </w:r>
+      <w:r>
+        <w:rPr>
+          <w:rFonts w:eastAsia="Calibri"/>
+          <w:u w:val="single"/>
           <w:lang w:bidi="ru-RU"/>
         </w:rPr>
-        <w:t xml:space="preserve">., 50% к </w:t>
-      </w:r>
-      <w:r>
-        <w:rPr>
-          <w:rFonts w:eastAsia="Calibri"/>
-          <w:u w:val="single"/>
+        <w:t xml:space="preserve"> </w:t>
+      </w:r>
+      <w:r>
+        <w:rPr>
+          <w:rFonts w:eastAsia="Calibri"/>
           <w:lang w:bidi="ru-RU"/>
         </w:rPr>
-        <w:t xml:space="preserve"> 7 </w:t>
-      </w:r>
-      <w:r>
-        <w:rPr>
-          <w:rFonts w:eastAsia="Calibri"/>
+        <w:t xml:space="preserve"> нед., 100% к </w:t>
+      </w:r>
+      <w:r>
+        <w:rPr>
+          <w:rFonts w:eastAsia="Calibri"/>
+          <w:u w:val="single"/>
           <w:lang w:bidi="ru-RU"/>
         </w:rPr>
         <w:t xml:space="preserve"> </w:t>
       </w:r>
-      <w:proofErr w:type="spellStart"/>
-      <w:r>
-        <w:rPr>
-          <w:rFonts w:eastAsia="Calibri"/>
+      <w:r>
+        <w:rPr>
+          <w:rFonts w:eastAsia="Calibri"/>
+          <w:u w:val="single"/>
           <w:lang w:bidi="ru-RU"/>
         </w:rPr>
-        <w:t>нед</w:t>
-      </w:r>
-      <w:proofErr w:type="spellEnd"/>
-      <w:r>
-        <w:rPr>
-          <w:rFonts w:eastAsia="Calibri"/>
+        <w:t>14</w:t>
+      </w:r>
+      <w:r>
+        <w:rPr>
+          <w:rFonts w:eastAsia="Calibri"/>
+          <w:u w:val="single"/>
           <w:lang w:bidi="ru-RU"/>
         </w:rPr>
-        <w:t xml:space="preserve">., 75% к </w:t>
-      </w:r>
-      <w:r>
-        <w:rPr>
-          <w:rFonts w:eastAsia="Calibri"/>
-          <w:u w:val="single"/>
+        <w:t xml:space="preserve"> </w:t>
+      </w:r>
+      <w:r>
+        <w:rPr>
+          <w:rFonts w:eastAsia="Calibri"/>
           <w:lang w:bidi="ru-RU"/>
         </w:rPr>
-        <w:t xml:space="preserve"> </w:t>
-      </w:r>
-      <w:r>
-        <w:rPr>
-          <w:rFonts w:eastAsia="Calibri"/>
-          <w:u w:val="single"/>
-          <w:lang w:bidi="ru-RU"/>
-        </w:rPr>
-        <w:t>11</w:t>
-      </w:r>
-      <w:r>
-        <w:rPr>
-          <w:rFonts w:eastAsia="Calibri"/>
-          <w:u w:val="single"/>
-          <w:lang w:bidi="ru-RU"/>
-        </w:rPr>
-        <w:t xml:space="preserve"> </w:t>
-      </w:r>
-      <w:r>
-        <w:rPr>
-          <w:rFonts w:eastAsia="Calibri"/>
-          <w:lang w:bidi="ru-RU"/>
-        </w:rPr>
-        <w:t xml:space="preserve"> </w:t>
-      </w:r>
-      <w:proofErr w:type="spellStart"/>
-      <w:r>
-        <w:rPr>
-          <w:rFonts w:eastAsia="Calibri"/>
-          <w:lang w:bidi="ru-RU"/>
-        </w:rPr>
-        <w:t>нед</w:t>
-      </w:r>
-      <w:proofErr w:type="spellEnd"/>
-      <w:r>
-        <w:rPr>
-          <w:rFonts w:eastAsia="Calibri"/>
-          <w:lang w:bidi="ru-RU"/>
-        </w:rPr>
-        <w:t xml:space="preserve">., 100% к </w:t>
-      </w:r>
-      <w:r>
-        <w:rPr>
-          <w:rFonts w:eastAsia="Calibri"/>
-          <w:u w:val="single"/>
-          <w:lang w:bidi="ru-RU"/>
-        </w:rPr>
-        <w:t xml:space="preserve"> </w:t>
-      </w:r>
-      <w:r>
-        <w:rPr>
-          <w:rFonts w:eastAsia="Calibri"/>
-          <w:u w:val="single"/>
-          <w:lang w:bidi="ru-RU"/>
-        </w:rPr>
-        <w:t>14</w:t>
-      </w:r>
-      <w:r>
-        <w:rPr>
-          <w:rFonts w:eastAsia="Calibri"/>
-          <w:u w:val="single"/>
-          <w:lang w:bidi="ru-RU"/>
-        </w:rPr>
-        <w:t xml:space="preserve"> </w:t>
-      </w:r>
-      <w:r>
-        <w:rPr>
-          <w:rFonts w:eastAsia="Calibri"/>
-          <w:lang w:bidi="ru-RU"/>
-        </w:rPr>
-        <w:t xml:space="preserve"> </w:t>
-      </w:r>
-      <w:proofErr w:type="spellStart"/>
-      <w:r>
-        <w:rPr>
-          <w:rFonts w:eastAsia="Calibri"/>
-          <w:lang w:bidi="ru-RU"/>
-        </w:rPr>
-        <w:t>нед</w:t>
-      </w:r>
-      <w:proofErr w:type="spellEnd"/>
-      <w:r>
-        <w:rPr>
-          <w:rFonts w:eastAsia="Calibri"/>
-          <w:lang w:bidi="ru-RU"/>
-        </w:rPr>
-        <w:t>.</w:t>
+        <w:t xml:space="preserve"> нед.</w:t>
       </w:r>
     </w:p>
     <w:p>
@@ -1116,7 +1004,6 @@
           <w:lang w:eastAsia="ru-RU" w:bidi="ru-RU"/>
         </w:rPr>
       </w:pPr>
-      <w:proofErr w:type="gramStart"/>
       <w:r>
         <w:rPr>
           <w:b/>
@@ -1127,7 +1014,6 @@
         </w:rPr>
         <w:t>Задание</w:t>
       </w:r>
-      <w:proofErr w:type="gramEnd"/>
       <w:r>
         <w:rPr>
           <w:rFonts w:eastAsia="Calibri"/>
@@ -1140,21 +1026,14 @@
           <w:rFonts w:eastAsia="Calibri"/>
           <w:u w:val="single"/>
         </w:rPr>
-        <w:t>Разработать с</w:t>
-      </w:r>
-      <w:r>
-        <w:rPr>
-          <w:rFonts w:eastAsia="Calibri"/>
-          <w:u w:val="single"/>
-        </w:rPr>
-        <w:t>ерверное приложение для сбора статистики использования периферии автоматизированного рабочего места и динамики снимаемых характеристик с использованием собственного протокола</w:t>
-      </w:r>
-      <w:r>
-        <w:rPr>
-          <w:rFonts w:eastAsia="Calibri"/>
-          <w:u w:val="single"/>
-        </w:rPr>
-        <w:t xml:space="preserve">, основанного на протоколе </w:t>
+        <w:t xml:space="preserve">Разработать </w:t>
+      </w:r>
+      <w:r>
+        <w:rPr>
+          <w:rFonts w:eastAsia="Calibri"/>
+          <w:u w:val="single"/>
+        </w:rPr>
+        <w:t xml:space="preserve">загружаемый модуль ядра для мониторинга приоритетов, времени выполнения и простоя процессов на ОС </w:t>
       </w:r>
       <w:r>
         <w:rPr>
@@ -1162,7 +1041,7 @@
           <w:u w:val="single"/>
           <w:lang w:val="en-US"/>
         </w:rPr>
-        <w:t>http</w:t>
+        <w:t>Linux</w:t>
       </w:r>
       <w:r>
         <w:rPr>
@@ -1183,28 +1062,7 @@
           <w:u w:val="single"/>
           <w:lang w:eastAsia="ru-RU" w:bidi="ru-RU"/>
         </w:rPr>
-        <w:tab/>
-      </w:r>
-      <w:r>
-        <w:rPr>
-          <w:u w:val="single"/>
-          <w:lang w:eastAsia="ru-RU" w:bidi="ru-RU"/>
-        </w:rPr>
-        <w:tab/>
-      </w:r>
-      <w:r>
-        <w:rPr>
-          <w:u w:val="single"/>
-          <w:lang w:eastAsia="ru-RU" w:bidi="ru-RU"/>
-        </w:rPr>
-        <w:tab/>
-      </w:r>
-      <w:r>
-        <w:rPr>
-          <w:u w:val="single"/>
-          <w:lang w:eastAsia="ru-RU" w:bidi="ru-RU"/>
-        </w:rPr>
-        <w:tab/>
+        <w:t>Проанализировать воспроизведение аудиофайлов и видеофайлов.</w:t>
       </w:r>
       <w:r>
         <w:rPr>
@@ -2095,7 +1953,14 @@
           <w:rFonts w:eastAsia="Calibri"/>
           <w:u w:val="single"/>
         </w:rPr>
-        <w:t>Рогозин Н.О</w:t>
+        <w:t>Н.</w:t>
+      </w:r>
+      <w:r>
+        <w:rPr>
+          <w:rFonts w:eastAsia="Calibri"/>
+          <w:u w:val="single"/>
+        </w:rPr>
+        <w:t>Ю</w:t>
       </w:r>
       <w:r>
         <w:rPr>
@@ -2103,6 +1968,13 @@
           <w:u w:val="single"/>
         </w:rPr>
         <w:t>.</w:t>
+      </w:r>
+      <w:r>
+        <w:rPr>
+          <w:rFonts w:eastAsia="Calibri"/>
+          <w:u w:val="single"/>
+        </w:rPr>
+        <w:t xml:space="preserve"> Рязанова</w:t>
       </w:r>
       <w:r>
         <w:rPr>
@@ -2142,241 +2014,185 @@
           <w:sz w:val="18"/>
           <w:szCs w:val="18"/>
         </w:rPr>
-        <w:t xml:space="preserve">(Подпись, </w:t>
-      </w:r>
-      <w:proofErr w:type="gramStart"/>
-      <w:r>
+        <w:t xml:space="preserve">(Подпись, дата)                     (И.О.Фамилия)            </w:t>
+      </w:r>
+    </w:p>
+    <w:p>
+      <w:pPr>
+        <w:rPr>
+          <w:rFonts w:eastAsia="Calibri"/>
+          <w:b/>
+        </w:rPr>
+      </w:pPr>
+      <w:r>
+        <w:rPr>
+          <w:rFonts w:eastAsia="Calibri"/>
+          <w:b/>
+        </w:rPr>
+        <w:t>Студент</w:t>
+      </w:r>
+      <w:r>
+        <w:rPr>
+          <w:rFonts w:eastAsia="Calibri"/>
+          <w:b/>
+        </w:rPr>
+        <w:tab/>
+      </w:r>
+      <w:r>
+        <w:rPr>
+          <w:rFonts w:eastAsia="Calibri"/>
+          <w:b/>
+        </w:rPr>
+        <w:tab/>
+      </w:r>
+      <w:r>
+        <w:rPr>
+          <w:rFonts w:eastAsia="Calibri"/>
+          <w:b/>
+        </w:rPr>
+        <w:tab/>
+      </w:r>
+      <w:r>
+        <w:rPr>
+          <w:rFonts w:eastAsia="Calibri"/>
+          <w:b/>
+        </w:rPr>
+        <w:tab/>
+      </w:r>
+      <w:r>
+        <w:rPr>
+          <w:rFonts w:eastAsia="Calibri"/>
+          <w:b/>
+        </w:rPr>
+        <w:tab/>
+      </w:r>
+      <w:r>
+        <w:rPr>
+          <w:rFonts w:eastAsia="Calibri"/>
+          <w:b/>
+        </w:rPr>
+        <w:tab/>
+      </w:r>
+      <w:r>
+        <w:rPr>
+          <w:rFonts w:eastAsia="Calibri"/>
+          <w:bCs/>
+          <w:u w:val="single"/>
+        </w:rPr>
+        <w:tab/>
+      </w:r>
+      <w:r>
+        <w:rPr>
+          <w:rFonts w:eastAsia="Calibri"/>
+          <w:bCs/>
+          <w:u w:val="single"/>
+        </w:rPr>
+        <w:tab/>
+      </w:r>
+      <w:r>
+        <w:rPr>
+          <w:rFonts w:eastAsia="Calibri"/>
+          <w:bCs/>
+          <w:u w:val="single"/>
+        </w:rPr>
+        <w:tab/>
+      </w:r>
+      <w:r>
+        <w:rPr>
+          <w:rFonts w:eastAsia="Calibri"/>
+          <w:b/>
+        </w:rPr>
+        <w:t xml:space="preserve">  </w:t>
+      </w:r>
+      <w:r>
+        <w:rPr>
+          <w:rFonts w:eastAsia="Calibri"/>
+          <w:b/>
+          <w:u w:val="single"/>
+        </w:rPr>
+        <w:t xml:space="preserve">           </w:t>
+      </w:r>
+      <w:r>
+        <w:rPr>
+          <w:rFonts w:eastAsia="Calibri"/>
+          <w:bCs/>
+          <w:u w:val="single"/>
+        </w:rPr>
+        <w:t>Д</w:t>
+      </w:r>
+      <w:r>
+        <w:rPr>
+          <w:rFonts w:eastAsia="Calibri"/>
+          <w:bCs/>
+          <w:u w:val="single"/>
+        </w:rPr>
+        <w:t>.</w:t>
+      </w:r>
+      <w:r>
+        <w:rPr>
+          <w:rFonts w:eastAsia="Calibri"/>
+          <w:bCs/>
+          <w:u w:val="single"/>
+        </w:rPr>
+        <w:t>В.</w:t>
+      </w:r>
+      <w:r>
+        <w:rPr>
+          <w:rFonts w:eastAsia="Calibri"/>
+          <w:bCs/>
+          <w:u w:val="single"/>
+        </w:rPr>
+        <w:t xml:space="preserve"> </w:t>
+      </w:r>
+      <w:r>
+        <w:rPr>
+          <w:rFonts w:eastAsia="Calibri"/>
+          <w:bCs/>
+          <w:u w:val="single"/>
+        </w:rPr>
+        <w:t>Якуба</w:t>
+      </w:r>
+      <w:r>
+        <w:rPr>
+          <w:rFonts w:eastAsia="Calibri"/>
+          <w:bCs/>
+          <w:u w:val="single"/>
+        </w:rPr>
+        <w:tab/>
+      </w:r>
+      <w:r>
+        <w:rPr>
+          <w:rFonts w:eastAsia="Calibri"/>
+          <w:b/>
+        </w:rPr>
+        <w:t xml:space="preserve"> </w:t>
+      </w:r>
+    </w:p>
+    <w:p>
+      <w:pPr>
+        <w:ind w:right="565"/>
+        <w:jc w:val="center"/>
         <w:rPr>
           <w:rFonts w:eastAsia="Calibri"/>
           <w:sz w:val="18"/>
           <w:szCs w:val="18"/>
         </w:rPr>
-        <w:t xml:space="preserve">дата)   </w:t>
-      </w:r>
-      <w:proofErr w:type="gramEnd"/>
+      </w:pPr>
       <w:r>
         <w:rPr>
           <w:rFonts w:eastAsia="Calibri"/>
           <w:sz w:val="18"/>
           <w:szCs w:val="18"/>
         </w:rPr>
-        <w:t xml:space="preserve">                  (</w:t>
-      </w:r>
-      <w:proofErr w:type="spellStart"/>
+        <w:t xml:space="preserve">                                                                                                                        </w:t>
+      </w:r>
       <w:r>
         <w:rPr>
           <w:rFonts w:eastAsia="Calibri"/>
           <w:sz w:val="18"/>
           <w:szCs w:val="18"/>
         </w:rPr>
-        <w:t>И.О.Фамилия</w:t>
-      </w:r>
-      <w:proofErr w:type="spellEnd"/>
-      <w:r>
-        <w:rPr>
-          <w:rFonts w:eastAsia="Calibri"/>
-          <w:sz w:val="18"/>
-          <w:szCs w:val="18"/>
-        </w:rPr>
-        <w:t xml:space="preserve">)            </w:t>
-      </w:r>
-    </w:p>
-    <w:p>
-      <w:pPr>
-        <w:rPr>
-          <w:rFonts w:eastAsia="Calibri"/>
-          <w:b/>
-        </w:rPr>
-      </w:pPr>
-      <w:r>
-        <w:rPr>
-          <w:rFonts w:eastAsia="Calibri"/>
-          <w:b/>
-        </w:rPr>
-        <w:t>Студент</w:t>
-      </w:r>
-      <w:r>
-        <w:rPr>
-          <w:rFonts w:eastAsia="Calibri"/>
-          <w:b/>
-        </w:rPr>
-        <w:tab/>
-      </w:r>
-      <w:r>
-        <w:rPr>
-          <w:rFonts w:eastAsia="Calibri"/>
-          <w:b/>
-        </w:rPr>
-        <w:tab/>
-      </w:r>
-      <w:r>
-        <w:rPr>
-          <w:rFonts w:eastAsia="Calibri"/>
-          <w:b/>
-        </w:rPr>
-        <w:tab/>
-      </w:r>
-      <w:r>
-        <w:rPr>
-          <w:rFonts w:eastAsia="Calibri"/>
-          <w:b/>
-        </w:rPr>
-        <w:tab/>
-      </w:r>
-      <w:r>
-        <w:rPr>
-          <w:rFonts w:eastAsia="Calibri"/>
-          <w:b/>
-        </w:rPr>
-        <w:tab/>
-      </w:r>
-      <w:r>
-        <w:rPr>
-          <w:rFonts w:eastAsia="Calibri"/>
-          <w:b/>
-        </w:rPr>
-        <w:tab/>
-      </w:r>
-      <w:r>
-        <w:rPr>
-          <w:rFonts w:eastAsia="Calibri"/>
-          <w:bCs/>
-          <w:u w:val="single"/>
-        </w:rPr>
-        <w:tab/>
-      </w:r>
-      <w:r>
-        <w:rPr>
-          <w:rFonts w:eastAsia="Calibri"/>
-          <w:bCs/>
-          <w:u w:val="single"/>
-        </w:rPr>
-        <w:tab/>
-      </w:r>
-      <w:r>
-        <w:rPr>
-          <w:rFonts w:eastAsia="Calibri"/>
-          <w:bCs/>
-          <w:u w:val="single"/>
-        </w:rPr>
-        <w:tab/>
-      </w:r>
-      <w:r>
-        <w:rPr>
-          <w:rFonts w:eastAsia="Calibri"/>
-          <w:b/>
-        </w:rPr>
-        <w:t xml:space="preserve">  </w:t>
-      </w:r>
-      <w:r>
-        <w:rPr>
-          <w:rFonts w:eastAsia="Calibri"/>
-          <w:b/>
-          <w:u w:val="single"/>
-        </w:rPr>
-        <w:t xml:space="preserve">           </w:t>
-      </w:r>
-      <w:r>
-        <w:rPr>
-          <w:rFonts w:eastAsia="Calibri"/>
-          <w:bCs/>
-          <w:u w:val="single"/>
-        </w:rPr>
-        <w:t>Якуба Д</w:t>
-      </w:r>
-      <w:r>
-        <w:rPr>
-          <w:rFonts w:eastAsia="Calibri"/>
-          <w:bCs/>
-          <w:u w:val="single"/>
-        </w:rPr>
-        <w:t>.</w:t>
-      </w:r>
-      <w:r>
-        <w:rPr>
-          <w:rFonts w:eastAsia="Calibri"/>
-          <w:bCs/>
-          <w:u w:val="single"/>
-        </w:rPr>
-        <w:t>В.</w:t>
-      </w:r>
-      <w:r>
-        <w:rPr>
-          <w:rFonts w:eastAsia="Calibri"/>
-          <w:bCs/>
-          <w:u w:val="single"/>
-        </w:rPr>
-        <w:tab/>
-      </w:r>
-      <w:r>
-        <w:rPr>
-          <w:rFonts w:eastAsia="Calibri"/>
-          <w:b/>
-        </w:rPr>
-        <w:t xml:space="preserve"> </w:t>
-      </w:r>
-    </w:p>
-    <w:p>
-      <w:pPr>
-        <w:ind w:right="565"/>
-        <w:jc w:val="center"/>
-        <w:rPr>
-          <w:rFonts w:eastAsia="Calibri"/>
-          <w:sz w:val="18"/>
-          <w:szCs w:val="18"/>
-        </w:rPr>
-      </w:pPr>
-      <w:r>
-        <w:rPr>
-          <w:rFonts w:eastAsia="Calibri"/>
-          <w:sz w:val="18"/>
-          <w:szCs w:val="18"/>
-        </w:rPr>
-        <w:t xml:space="preserve">                                                                                                                        </w:t>
-      </w:r>
-      <w:r>
-        <w:rPr>
-          <w:rFonts w:eastAsia="Calibri"/>
-          <w:sz w:val="18"/>
-          <w:szCs w:val="18"/>
-        </w:rPr>
-        <w:t xml:space="preserve">(Подпись, </w:t>
-      </w:r>
-      <w:proofErr w:type="gramStart"/>
-      <w:r>
-        <w:rPr>
-          <w:rFonts w:eastAsia="Calibri"/>
-          <w:sz w:val="18"/>
-          <w:szCs w:val="18"/>
-        </w:rPr>
-        <w:t xml:space="preserve">дата)   </w:t>
-      </w:r>
-      <w:proofErr w:type="gramEnd"/>
-      <w:r>
-        <w:rPr>
-          <w:rFonts w:eastAsia="Calibri"/>
-          <w:sz w:val="18"/>
-          <w:szCs w:val="18"/>
-        </w:rPr>
-        <w:t xml:space="preserve">                  (</w:t>
-      </w:r>
-      <w:proofErr w:type="spellStart"/>
-      <w:r>
-        <w:rPr>
-          <w:rFonts w:eastAsia="Calibri"/>
-          <w:sz w:val="18"/>
-          <w:szCs w:val="18"/>
-        </w:rPr>
-        <w:t>И.О.Фамилия</w:t>
-      </w:r>
-      <w:proofErr w:type="spellEnd"/>
-      <w:r>
-        <w:rPr>
-          <w:rFonts w:eastAsia="Calibri"/>
-          <w:sz w:val="18"/>
-          <w:szCs w:val="18"/>
-        </w:rPr>
-        <w:t xml:space="preserve">)            </w:t>
+        <w:t xml:space="preserve">(Подпись, дата)                     (И.О.Фамилия)            </w:t>
       </w:r>
     </w:p>
     <w:p>

</xml_diff>